<commit_message>
Update Exec summary to include data prep
</commit_message>
<xml_diff>
--- a/Executive Summary - Maven Roasters Project.docx
+++ b/Executive Summary - Maven Roasters Project.docx
@@ -349,20 +349,57 @@
       <w:r>
         <w:rPr>
           <w:rFonts w:asciiTheme="minorHAnsi" w:hAnsiTheme="minorHAnsi" w:cstheme="minorHAnsi"/>
-        </w:rPr>
-        <w:t>We then cleaned and prepared this data to</w:t>
-      </w:r>
-      <w:r>
-        <w:rPr>
-          <w:rFonts w:asciiTheme="minorHAnsi" w:hAnsiTheme="minorHAnsi" w:cstheme="minorHAnsi"/>
-        </w:rPr>
-        <w:t xml:space="preserve"> ensur</w:t>
-      </w:r>
-      <w:r>
-        <w:rPr>
-          <w:rFonts w:asciiTheme="minorHAnsi" w:hAnsiTheme="minorHAnsi" w:cstheme="minorHAnsi"/>
-        </w:rPr>
-        <w:t>e accurate, relevant analysis.</w:t>
+          <w:color w:val="374151"/>
+        </w:rPr>
+        <w:t xml:space="preserve">Initially downloaded as a CSV file, the dataset was imported into a </w:t>
+      </w:r>
+      <w:proofErr w:type="spellStart"/>
+      <w:r>
+        <w:rPr>
+          <w:rFonts w:asciiTheme="minorHAnsi" w:hAnsiTheme="minorHAnsi" w:cstheme="minorHAnsi"/>
+          <w:color w:val="374151"/>
+        </w:rPr>
+        <w:t>dataframe</w:t>
+      </w:r>
+      <w:proofErr w:type="spellEnd"/>
+      <w:r>
+        <w:rPr>
+          <w:rFonts w:asciiTheme="minorHAnsi" w:hAnsiTheme="minorHAnsi" w:cstheme="minorHAnsi"/>
+          <w:color w:val="374151"/>
+        </w:rPr>
+        <w:t xml:space="preserve"> for manipulation. The first step involved cleaning the data: identifying and removing any null values to ensure data integrity and eliminating duplicate entries to maintain accuracy. Next, we verified and standardized the data types across the dataset for consistency. A crucial step in the preprocessing involved combining the date and time fields into a single column, which was then converted into a datetime format, enabling more sophisticated time-based analysis. We calculated the total sales for each transaction, enriching the dataset with valuable financial insights. Additionally, new columns were created to categorize each transaction by month, day of the week, week of the year, and hour of the day, providing multiple dimensions for detailed temporal analysis. Finally, to facilitate location-specific insights, the main </w:t>
+      </w:r>
+      <w:proofErr w:type="spellStart"/>
+      <w:r>
+        <w:rPr>
+          <w:rFonts w:asciiTheme="minorHAnsi" w:hAnsiTheme="minorHAnsi" w:cstheme="minorHAnsi"/>
+          <w:color w:val="374151"/>
+        </w:rPr>
+        <w:t>dataframe</w:t>
+      </w:r>
+      <w:proofErr w:type="spellEnd"/>
+      <w:r>
+        <w:rPr>
+          <w:rFonts w:asciiTheme="minorHAnsi" w:hAnsiTheme="minorHAnsi" w:cstheme="minorHAnsi"/>
+          <w:color w:val="374151"/>
+        </w:rPr>
+        <w:t xml:space="preserve"> was strategically split into separate </w:t>
+      </w:r>
+      <w:proofErr w:type="spellStart"/>
+      <w:r>
+        <w:rPr>
+          <w:rFonts w:asciiTheme="minorHAnsi" w:hAnsiTheme="minorHAnsi" w:cstheme="minorHAnsi"/>
+          <w:color w:val="374151"/>
+        </w:rPr>
+        <w:t>dataframes</w:t>
+      </w:r>
+      <w:proofErr w:type="spellEnd"/>
+      <w:r>
+        <w:rPr>
+          <w:rFonts w:asciiTheme="minorHAnsi" w:hAnsiTheme="minorHAnsi" w:cstheme="minorHAnsi"/>
+          <w:color w:val="374151"/>
+        </w:rPr>
+        <w:t>, each corresponding to a specific Maven Coffee Shop location, thus allowing for tailored analysis and comparison across the various sites.</w:t>
       </w:r>
       <w:r>
         <w:rPr>
@@ -520,6 +557,7 @@
         <w:rPr>
           <w:rFonts w:asciiTheme="minorHAnsi" w:hAnsiTheme="minorHAnsi" w:cstheme="minorHAnsi"/>
         </w:rPr>
+        <w:lastRenderedPageBreak/>
         <w:t xml:space="preserve">Unanticipated </w:t>
       </w:r>
       <w:r>
@@ -603,42 +641,34 @@
           <w:rFonts w:asciiTheme="minorHAnsi" w:hAnsiTheme="minorHAnsi" w:cstheme="minorHAnsi"/>
           <w:highlight w:val="yellow"/>
         </w:rPr>
-        <w:t xml:space="preserve">Results and Conclusions: Our findings revealed key products driving sales and customer footfall across locations and seasons, along with the most profitable hours for each store. The analysis </w:t>
+        <w:t xml:space="preserve">Results and Conclusions: Our findings revealed key products driving sales and customer footfall across locations and seasons, along with the most profitable hours for each store. The analysis also suggested tailored pricing </w:t>
       </w:r>
       <w:r>
         <w:rPr>
           <w:rFonts w:asciiTheme="minorHAnsi" w:hAnsiTheme="minorHAnsi" w:cstheme="minorHAnsi"/>
           <w:highlight w:val="yellow"/>
         </w:rPr>
-        <w:lastRenderedPageBreak/>
-        <w:t xml:space="preserve">also suggested tailored pricing </w:t>
+        <w:t xml:space="preserve">and staffing strategies </w:t>
       </w:r>
       <w:r>
         <w:rPr>
           <w:rFonts w:asciiTheme="minorHAnsi" w:hAnsiTheme="minorHAnsi" w:cstheme="minorHAnsi"/>
           <w:highlight w:val="yellow"/>
         </w:rPr>
-        <w:t xml:space="preserve">and staffing strategies </w:t>
+        <w:t>to maximize revenue while maintaining competitiveness</w:t>
       </w:r>
       <w:r>
         <w:rPr>
           <w:rFonts w:asciiTheme="minorHAnsi" w:hAnsiTheme="minorHAnsi" w:cstheme="minorHAnsi"/>
           <w:highlight w:val="yellow"/>
         </w:rPr>
-        <w:t>to maximize revenue while maintaining competitiveness</w:t>
+        <w:t xml:space="preserve"> and operational capabilities</w:t>
       </w:r>
       <w:r>
         <w:rPr>
           <w:rFonts w:asciiTheme="minorHAnsi" w:hAnsiTheme="minorHAnsi" w:cstheme="minorHAnsi"/>
           <w:highlight w:val="yellow"/>
         </w:rPr>
-        <w:t xml:space="preserve"> and operational capabilities</w:t>
-      </w:r>
-      <w:r>
-        <w:rPr>
-          <w:rFonts w:asciiTheme="minorHAnsi" w:hAnsiTheme="minorHAnsi" w:cstheme="minorHAnsi"/>
-          <w:highlight w:val="yellow"/>
-        </w:rPr>
         <w:t>.</w:t>
       </w:r>
       <w:r>
@@ -651,21 +681,7 @@
         <w:rPr>
           <w:rFonts w:asciiTheme="minorHAnsi" w:hAnsiTheme="minorHAnsi" w:cstheme="minorHAnsi"/>
         </w:rPr>
-        <w:t xml:space="preserve">Further, our analysis demonstrated that all three stores are performing very similarly both in total revenue and growth metrics. We would like to reevaluate these metrics once the locations’ growth becomes relatively stable to further evaluate optimal allocation of </w:t>
-      </w:r>
-      <w:proofErr w:type="gramStart"/>
-      <w:r>
-        <w:rPr>
-          <w:rFonts w:asciiTheme="minorHAnsi" w:hAnsiTheme="minorHAnsi" w:cstheme="minorHAnsi"/>
-        </w:rPr>
-        <w:t>resources, and</w:t>
-      </w:r>
-      <w:proofErr w:type="gramEnd"/>
-      <w:r>
-        <w:rPr>
-          <w:rFonts w:asciiTheme="minorHAnsi" w:hAnsiTheme="minorHAnsi" w:cstheme="minorHAnsi"/>
-        </w:rPr>
-        <w:t xml:space="preserve"> identify if location-specific attributes are driving performance, as well as if those attributes can be applied to the other locations. </w:t>
+        <w:t xml:space="preserve">Further, our analysis demonstrated that all three stores are performing very similarly both in total revenue and growth metrics. We would like to reevaluate these metrics once the locations’ growth becomes relatively stable to further evaluate optimal allocation of resources, and identify if location-specific attributes are driving performance, as well as if those attributes can be applied to the other locations. </w:t>
       </w:r>
     </w:p>
     <w:p>
@@ -840,21 +856,7 @@
         <w:rPr>
           <w:rFonts w:asciiTheme="minorHAnsi" w:hAnsiTheme="minorHAnsi" w:cstheme="minorHAnsi"/>
         </w:rPr>
-        <w:t xml:space="preserve"> approach, findings, and </w:t>
-      </w:r>
-      <w:proofErr w:type="gramStart"/>
-      <w:r>
-        <w:rPr>
-          <w:rFonts w:asciiTheme="minorHAnsi" w:hAnsiTheme="minorHAnsi" w:cstheme="minorHAnsi"/>
-        </w:rPr>
-        <w:t>future plans</w:t>
-      </w:r>
-      <w:proofErr w:type="gramEnd"/>
-      <w:r>
-        <w:rPr>
-          <w:rFonts w:asciiTheme="minorHAnsi" w:hAnsiTheme="minorHAnsi" w:cstheme="minorHAnsi"/>
-        </w:rPr>
-        <w:t>, while</w:t>
+        <w:t xml:space="preserve"> approach, findings, and future plans, while</w:t>
       </w:r>
       <w:r>
         <w:rPr>

</xml_diff>